<commit_message>
Updatd architecture doc for review
</commit_message>
<xml_diff>
--- a/docs/deliverable3/Getana_Deliverable_3_SoftwareArchitecture.docx
+++ b/docs/deliverable3/Getana_Deliverable_3_SoftwareArchitecture.docx
@@ -524,17 +524,81 @@
           <w:szCs w:val="24"/>
         </w:rPr>
       </w:pPr>
+      <w:r>
+        <w:rPr>
+          <w:rFonts w:ascii="Times New Roman" w:hAnsi="Times New Roman" w:cs="Times New Roman"/>
+          <w:sz w:val="24"/>
+          <w:szCs w:val="24"/>
+        </w:rPr>
+        <w:t xml:space="preserve">Several design patterns make appearances throughout </w:t>
+      </w:r>
+      <w:r>
+        <w:rPr>
+          <w:rFonts w:ascii="Times New Roman" w:hAnsi="Times New Roman" w:cs="Times New Roman"/>
+          <w:i/>
+          <w:sz w:val="24"/>
+          <w:szCs w:val="24"/>
+        </w:rPr>
+        <w:t>RaiderNAV</w:t>
+      </w:r>
+      <w:r>
+        <w:rPr>
+          <w:rFonts w:ascii="Times New Roman" w:hAnsi="Times New Roman" w:cs="Times New Roman"/>
+          <w:sz w:val="24"/>
+          <w:szCs w:val="24"/>
+        </w:rPr>
+        <w:t xml:space="preserve"> codebase.</w:t>
+      </w:r>
+      <w:r>
+        <w:rPr>
+          <w:rFonts w:ascii="Times New Roman" w:hAnsi="Times New Roman" w:cs="Times New Roman"/>
+          <w:sz w:val="24"/>
+          <w:szCs w:val="24"/>
+        </w:rPr>
+        <w:t xml:space="preserve"> For example,</w:t>
+      </w:r>
+      <w:r>
+        <w:rPr>
+          <w:rFonts w:ascii="Times New Roman" w:hAnsi="Times New Roman" w:cs="Times New Roman"/>
+          <w:sz w:val="24"/>
+          <w:szCs w:val="24"/>
+        </w:rPr>
+        <w:t xml:space="preserve"> </w:t>
+      </w:r>
+      <w:r>
+        <w:rPr>
+          <w:rFonts w:ascii="Times New Roman" w:hAnsi="Times New Roman" w:cs="Times New Roman"/>
+          <w:sz w:val="24"/>
+          <w:szCs w:val="24"/>
+        </w:rPr>
+        <w:t>many of the activities included in the interface layer can be considered examples of the observer design pattern. They present information saved on an Android device in a variety of ways and are decoupled from the information itself. The AddressMap class represents a singleton that holds a single</w:t>
+      </w:r>
+      <w:r>
+        <w:rPr>
+          <w:rFonts w:ascii="Times New Roman" w:hAnsi="Times New Roman" w:cs="Times New Roman"/>
+          <w:sz w:val="24"/>
+          <w:szCs w:val="24"/>
+        </w:rPr>
+        <w:t>,</w:t>
+      </w:r>
+      <w:r>
+        <w:rPr>
+          <w:rFonts w:ascii="Times New Roman" w:hAnsi="Times New Roman" w:cs="Times New Roman"/>
+          <w:sz w:val="24"/>
+          <w:szCs w:val="24"/>
+        </w:rPr>
+        <w:t xml:space="preserve"> static copy of information that is used throughout the app. As their name suggests</w:t>
+      </w:r>
+      <w:r>
+        <w:rPr>
+          <w:rFonts w:ascii="Times New Roman" w:hAnsi="Times New Roman" w:cs="Times New Roman"/>
+          <w:sz w:val="24"/>
+          <w:szCs w:val="24"/>
+        </w:rPr>
+        <w:t>, both the InteractiveSELArrayAdapter and InteractiveMasterListArrayAdapter classes are representative of the adapter pattern and transform underlying information into a format usable by display elements. Finally, the ScheduleSingleEntry and ScheduleEntryList class are examples of the composite pattern. Each one encapsulates mulitple data items into a single class which is treated as single unit for use throughout the app.</w:t>
+      </w:r>
       <w:bookmarkStart w:id="0" w:name="_GoBack"/>
       <w:bookmarkEnd w:id="0"/>
-    </w:p>
-    <w:p>
-      <w:pPr>
-        <w:rPr>
-          <w:rFonts w:ascii="Times New Roman" w:hAnsi="Times New Roman" w:cs="Times New Roman"/>
-          <w:sz w:val="24"/>
-          <w:szCs w:val="24"/>
-        </w:rPr>
-      </w:pPr>
       <w:r>
         <w:rPr>
           <w:rFonts w:ascii="Times New Roman" w:hAnsi="Times New Roman" w:cs="Times New Roman"/>
@@ -1333,7 +1397,7 @@
 </file>
 
 <file path=customXml/itemProps1.xml><?xml version="1.0" encoding="utf-8"?>
-<ds:datastoreItem xmlns:ds="http://schemas.openxmlformats.org/officeDocument/2006/customXml" ds:itemID="{8469AEC7-0649-9243-BFC0-E0672E339E14}">
+<ds:datastoreItem xmlns:ds="http://schemas.openxmlformats.org/officeDocument/2006/customXml" ds:itemID="{625979EC-83C8-4B44-A907-194F49B8C7EB}">
   <ds:schemaRefs>
     <ds:schemaRef ds:uri="http://schemas.openxmlformats.org/officeDocument/2006/bibliography"/>
   </ds:schemaRefs>

</xml_diff>